<commit_message>
Implement validations and update Requirements report
Some validations and changes to authorise methods where implemented to
prevent post hacking. Requirements report updated with D03 progress.
</commit_message>
<xml_diff>
--- a/reports/Student #3/05 Requirements - Student #3.docx
+++ b/reports/Student #3/05 Requirements - Student #3.docx
@@ -2091,7 +2091,19 @@
             <w:rPr>
               <w:rFonts w:asciiTheme="majorHAnsi" w:hAnsiTheme="majorHAnsi" w:cstheme="majorHAnsi"/>
             </w:rPr>
-            <w:t xml:space="preserve">    </w:t>
+            <w:t xml:space="preserve">  </w:t>
+          </w:r>
+          <w:r>
+            <w:rPr>
+              <w:rFonts w:asciiTheme="majorHAnsi" w:hAnsiTheme="majorHAnsi" w:cstheme="majorHAnsi"/>
+            </w:rPr>
+            <w:t>X</w:t>
+          </w:r>
+          <w:r>
+            <w:rPr>
+              <w:rFonts w:asciiTheme="majorHAnsi" w:hAnsiTheme="majorHAnsi" w:cstheme="majorHAnsi"/>
+            </w:rPr>
+            <w:t xml:space="preserve">  </w:t>
           </w:r>
         </w:sdtContent>
       </w:sdt>
@@ -2325,7 +2337,19 @@
             <w:rPr>
               <w:rFonts w:asciiTheme="majorHAnsi" w:hAnsiTheme="majorHAnsi" w:cstheme="majorHAnsi"/>
             </w:rPr>
-            <w:t xml:space="preserve">    </w:t>
+            <w:t xml:space="preserve">  </w:t>
+          </w:r>
+          <w:r>
+            <w:rPr>
+              <w:rFonts w:asciiTheme="majorHAnsi" w:hAnsiTheme="majorHAnsi" w:cstheme="majorHAnsi"/>
+            </w:rPr>
+            <w:t>X</w:t>
+          </w:r>
+          <w:r>
+            <w:rPr>
+              <w:rFonts w:asciiTheme="majorHAnsi" w:hAnsiTheme="majorHAnsi" w:cstheme="majorHAnsi"/>
+            </w:rPr>
+            <w:t xml:space="preserve">  </w:t>
           </w:r>
         </w:sdtContent>
       </w:sdt>
@@ -2436,7 +2460,21 @@
               <w:rFonts w:asciiTheme="majorHAnsi" w:hAnsiTheme="majorHAnsi" w:cstheme="majorHAnsi"/>
               <w:lang w:val="en-US"/>
             </w:rPr>
-            <w:t xml:space="preserve">    </w:t>
+            <w:t xml:space="preserve">  </w:t>
+          </w:r>
+          <w:r>
+            <w:rPr>
+              <w:rFonts w:asciiTheme="majorHAnsi" w:hAnsiTheme="majorHAnsi" w:cstheme="majorHAnsi"/>
+              <w:lang w:val="en-US"/>
+            </w:rPr>
+            <w:t>X</w:t>
+          </w:r>
+          <w:r>
+            <w:rPr>
+              <w:rFonts w:asciiTheme="majorHAnsi" w:hAnsiTheme="majorHAnsi" w:cstheme="majorHAnsi"/>
+              <w:lang w:val="en-US"/>
+            </w:rPr>
+            <w:t xml:space="preserve">  </w:t>
           </w:r>
         </w:sdtContent>
       </w:sdt>
@@ -3737,7 +3775,19 @@
             <w:rPr>
               <w:rFonts w:asciiTheme="majorHAnsi" w:hAnsiTheme="majorHAnsi" w:cstheme="majorHAnsi"/>
             </w:rPr>
-            <w:t xml:space="preserve">    </w:t>
+            <w:t xml:space="preserve">  </w:t>
+          </w:r>
+          <w:r>
+            <w:rPr>
+              <w:rFonts w:asciiTheme="majorHAnsi" w:hAnsiTheme="majorHAnsi" w:cstheme="majorHAnsi"/>
+            </w:rPr>
+            <w:t>X</w:t>
+          </w:r>
+          <w:r>
+            <w:rPr>
+              <w:rFonts w:asciiTheme="majorHAnsi" w:hAnsiTheme="majorHAnsi" w:cstheme="majorHAnsi"/>
+            </w:rPr>
+            <w:t xml:space="preserve">  </w:t>
           </w:r>
         </w:sdtContent>
       </w:sdt>
@@ -3818,7 +3868,19 @@
             <w:rPr>
               <w:rFonts w:asciiTheme="majorHAnsi" w:hAnsiTheme="majorHAnsi" w:cstheme="majorHAnsi"/>
             </w:rPr>
-            <w:t xml:space="preserve">    </w:t>
+            <w:t xml:space="preserve">  </w:t>
+          </w:r>
+          <w:r>
+            <w:rPr>
+              <w:rFonts w:asciiTheme="majorHAnsi" w:hAnsiTheme="majorHAnsi" w:cstheme="majorHAnsi"/>
+            </w:rPr>
+            <w:t>X</w:t>
+          </w:r>
+          <w:r>
+            <w:rPr>
+              <w:rFonts w:asciiTheme="majorHAnsi" w:hAnsiTheme="majorHAnsi" w:cstheme="majorHAnsi"/>
+            </w:rPr>
+            <w:t xml:space="preserve">  </w:t>
           </w:r>
         </w:sdtContent>
       </w:sdt>
@@ -6458,8 +6520,10 @@
   </w:compat>
   <w:rsids>
     <w:rsidRoot w:val="00BC2E03"/>
+    <w:rsid w:val="00366F41"/>
     <w:rsid w:val="00437E4E"/>
     <w:rsid w:val="0049233F"/>
+    <w:rsid w:val="005536D4"/>
     <w:rsid w:val="0076533E"/>
     <w:rsid w:val="00BC2E03"/>
     <w:rsid w:val="00C6089C"/>

</xml_diff>

<commit_message>
Fix requirements report repo link and date
</commit_message>
<xml_diff>
--- a/reports/Student #3/05 Requirements - Student #3.docx
+++ b/reports/Student #3/05 Requirements - Student #3.docx
@@ -203,7 +203,7 @@
                   <w:rPr>
                     <w:rFonts w:asciiTheme="majorHAnsi" w:hAnsiTheme="majorHAnsi" w:cstheme="majorHAnsi"/>
                   </w:rPr>
-                  <w:t>2</w:t>
+                  <w:t>3</w:t>
                 </w:r>
                 <w:r>
                   <w:rPr>
@@ -601,14 +601,20 @@
                   <w:rPr>
                     <w:rFonts w:asciiTheme="majorHAnsi" w:hAnsiTheme="majorHAnsi" w:cstheme="majorHAnsi"/>
                   </w:rPr>
-                  <w:t xml:space="preserve">February </w:t>
+                  <w:t>April</w:t>
+                </w:r>
+                <w:r>
+                  <w:rPr>
+                    <w:rFonts w:asciiTheme="majorHAnsi" w:hAnsiTheme="majorHAnsi" w:cstheme="majorHAnsi"/>
+                  </w:rPr>
+                  <w:t xml:space="preserve"> </w:t>
                 </w:r>
                 <w:proofErr w:type="gramStart"/>
                 <w:r>
                   <w:rPr>
                     <w:rFonts w:asciiTheme="majorHAnsi" w:hAnsiTheme="majorHAnsi" w:cstheme="majorHAnsi"/>
                   </w:rPr>
-                  <w:t>8</w:t>
+                  <w:t>26</w:t>
                 </w:r>
                 <w:r>
                   <w:rPr>
@@ -6520,6 +6526,7 @@
   </w:compat>
   <w:rsids>
     <w:rsidRoot w:val="00BC2E03"/>
+    <w:rsid w:val="0032293E"/>
     <w:rsid w:val="00366F41"/>
     <w:rsid w:val="00437E4E"/>
     <w:rsid w:val="0049233F"/>

</xml_diff>

<commit_message>
Last last last last commit
En honor a pablo
</commit_message>
<xml_diff>
--- a/reports/Student #3/05 Requirements - Student #3.docx
+++ b/reports/Student #3/05 Requirements - Student #3.docx
@@ -1,6 +1,6 @@
 
 <file path=word/document.xml><?xml version="1.0" encoding="utf-8"?>
-<w:document xmlns:wpc="http://schemas.microsoft.com/office/word/2010/wordprocessingCanvas" xmlns:cx="http://schemas.microsoft.com/office/drawing/2014/chartex" xmlns:cx1="http://schemas.microsoft.com/office/drawing/2015/9/8/chartex" xmlns:cx2="http://schemas.microsoft.com/office/drawing/2015/10/21/chartex" xmlns:cx3="http://schemas.microsoft.com/office/drawing/2016/5/9/chartex" xmlns:cx4="http://schemas.microsoft.com/office/drawing/2016/5/10/chartex" xmlns:cx5="http://schemas.microsoft.com/office/drawing/2016/5/11/chartex" xmlns:cx6="http://schemas.microsoft.com/office/drawing/2016/5/12/chartex" xmlns:cx7="http://schemas.microsoft.com/office/drawing/2016/5/13/chartex" xmlns:cx8="http://schemas.microsoft.com/office/drawing/2016/5/14/chartex" xmlns:mc="http://schemas.openxmlformats.org/markup-compatibility/2006" xmlns:aink="http://schemas.microsoft.com/office/drawing/2016/ink" xmlns:am3d="http://schemas.microsoft.com/office/drawing/2017/model3d" xmlns:o="urn:schemas-microsoft-com:office:office" xmlns:oel="http://schemas.microsoft.com/office/2019/extlst" xmlns:r="http://schemas.openxmlformats.org/officeDocument/2006/relationships" xmlns:m="http://schemas.openxmlformats.org/officeDocument/2006/math" xmlns:v="urn:schemas-microsoft-com:vml" xmlns:wp14="http://schemas.microsoft.com/office/word/2010/wordprocessingDrawing" xmlns:wp="http://schemas.openxmlformats.org/drawingml/2006/wordprocessingDrawing" xmlns:w10="urn:schemas-microsoft-com:office:word" xmlns:w="http://schemas.openxmlformats.org/wordprocessingml/2006/main" xmlns:w14="http://schemas.microsoft.com/office/word/2010/wordml" xmlns:w15="http://schemas.microsoft.com/office/word/2012/wordml" xmlns:w16cex="http://schemas.microsoft.com/office/word/2018/wordml/cex" xmlns:w16cid="http://schemas.microsoft.com/office/word/2016/wordml/cid" xmlns:w16="http://schemas.microsoft.com/office/word/2018/wordml" xmlns:w16sdtdh="http://schemas.microsoft.com/office/word/2020/wordml/sdtdatahash" xmlns:w16se="http://schemas.microsoft.com/office/word/2015/wordml/symex" xmlns:wpg="http://schemas.microsoft.com/office/word/2010/wordprocessingGroup" xmlns:wpi="http://schemas.microsoft.com/office/word/2010/wordprocessingInk" xmlns:wne="http://schemas.microsoft.com/office/word/2006/wordml" xmlns:wps="http://schemas.microsoft.com/office/word/2010/wordprocessingShape" mc:Ignorable="w14 w15 w16se w16cid w16 w16cex w16sdtdh wp14">
+<w:document xmlns:wpc="http://schemas.microsoft.com/office/word/2010/wordprocessingCanvas" xmlns:cx="http://schemas.microsoft.com/office/drawing/2014/chartex" xmlns:cx1="http://schemas.microsoft.com/office/drawing/2015/9/8/chartex" xmlns:cx2="http://schemas.microsoft.com/office/drawing/2015/10/21/chartex" xmlns:cx3="http://schemas.microsoft.com/office/drawing/2016/5/9/chartex" xmlns:cx4="http://schemas.microsoft.com/office/drawing/2016/5/10/chartex" xmlns:cx5="http://schemas.microsoft.com/office/drawing/2016/5/11/chartex" xmlns:cx6="http://schemas.microsoft.com/office/drawing/2016/5/12/chartex" xmlns:cx7="http://schemas.microsoft.com/office/drawing/2016/5/13/chartex" xmlns:cx8="http://schemas.microsoft.com/office/drawing/2016/5/14/chartex" xmlns:mc="http://schemas.openxmlformats.org/markup-compatibility/2006" xmlns:aink="http://schemas.microsoft.com/office/drawing/2016/ink" xmlns:am3d="http://schemas.microsoft.com/office/drawing/2017/model3d" xmlns:o="urn:schemas-microsoft-com:office:office" xmlns:oel="http://schemas.microsoft.com/office/2019/extlst" xmlns:r="http://schemas.openxmlformats.org/officeDocument/2006/relationships" xmlns:m="http://schemas.openxmlformats.org/officeDocument/2006/math" xmlns:v="urn:schemas-microsoft-com:vml" xmlns:wp14="http://schemas.microsoft.com/office/word/2010/wordprocessingDrawing" xmlns:wp="http://schemas.openxmlformats.org/drawingml/2006/wordprocessingDrawing" xmlns:w10="urn:schemas-microsoft-com:office:word" xmlns:w="http://schemas.openxmlformats.org/wordprocessingml/2006/main" xmlns:w14="http://schemas.microsoft.com/office/word/2010/wordml" xmlns:w15="http://schemas.microsoft.com/office/word/2012/wordml" xmlns:w16cex="http://schemas.microsoft.com/office/word/2018/wordml/cex" xmlns:w16cid="http://schemas.microsoft.com/office/word/2016/wordml/cid" xmlns:w16="http://schemas.microsoft.com/office/word/2018/wordml" xmlns:w16du="http://schemas.microsoft.com/office/word/2023/wordml/word16du" xmlns:w16sdtdh="http://schemas.microsoft.com/office/word/2020/wordml/sdtdatahash" xmlns:w16se="http://schemas.microsoft.com/office/word/2015/wordml/symex" xmlns:wpg="http://schemas.microsoft.com/office/word/2010/wordprocessingGroup" xmlns:wpi="http://schemas.microsoft.com/office/word/2010/wordprocessingInk" xmlns:wne="http://schemas.microsoft.com/office/word/2006/wordml" xmlns:wps="http://schemas.microsoft.com/office/word/2010/wordprocessingShape" mc:Ignorable="w14 w15 w16se w16cid w16 w16cex w16sdtdh w16du wp14">
   <w:body>
     <w:p>
       <w:pPr>
@@ -203,7 +203,7 @@
                   <w:rPr>
                     <w:rFonts w:asciiTheme="majorHAnsi" w:hAnsiTheme="majorHAnsi" w:cstheme="majorHAnsi"/>
                   </w:rPr>
-                  <w:t>3</w:t>
+                  <w:t>4</w:t>
                 </w:r>
                 <w:r>
                   <w:rPr>
@@ -353,14 +353,12 @@
                   </w:rPr>
                   <w:t xml:space="preserve"> </w:t>
                 </w:r>
-                <w:proofErr w:type="spellStart"/>
                 <w:r>
                   <w:rPr>
                     <w:rFonts w:asciiTheme="majorHAnsi" w:hAnsiTheme="majorHAnsi" w:cstheme="majorHAnsi"/>
                   </w:rPr>
                   <w:t>gonnavrem</w:t>
                 </w:r>
-                <w:proofErr w:type="spellEnd"/>
                 <w:r>
                   <w:rPr>
                     <w:rFonts w:asciiTheme="majorHAnsi" w:hAnsiTheme="majorHAnsi" w:cstheme="majorHAnsi"/>
@@ -423,16 +421,8 @@
                   <w:rPr>
                     <w:rFonts w:asciiTheme="majorHAnsi" w:hAnsiTheme="majorHAnsi" w:cstheme="majorHAnsi"/>
                   </w:rPr>
-                  <w:t xml:space="preserve">Navas </w:t>
+                  <w:t>Navas Remmers</w:t>
                 </w:r>
-                <w:proofErr w:type="spellStart"/>
-                <w:r>
-                  <w:rPr>
-                    <w:rFonts w:asciiTheme="majorHAnsi" w:hAnsiTheme="majorHAnsi" w:cstheme="majorHAnsi"/>
-                  </w:rPr>
-                  <w:t>Remmers</w:t>
-                </w:r>
-                <w:proofErr w:type="spellEnd"/>
                 <w:r>
                   <w:rPr>
                     <w:rFonts w:asciiTheme="majorHAnsi" w:hAnsiTheme="majorHAnsi" w:cstheme="majorHAnsi"/>
@@ -601,7 +591,7 @@
                   <w:rPr>
                     <w:rFonts w:asciiTheme="majorHAnsi" w:hAnsiTheme="majorHAnsi" w:cstheme="majorHAnsi"/>
                   </w:rPr>
-                  <w:t>April</w:t>
+                  <w:t>May</w:t>
                 </w:r>
                 <w:r>
                   <w:rPr>
@@ -609,12 +599,17 @@
                   </w:rPr>
                   <w:t xml:space="preserve"> </w:t>
                 </w:r>
-                <w:proofErr w:type="gramStart"/>
                 <w:r>
                   <w:rPr>
                     <w:rFonts w:asciiTheme="majorHAnsi" w:hAnsiTheme="majorHAnsi" w:cstheme="majorHAnsi"/>
                   </w:rPr>
-                  <w:t>26</w:t>
+                  <w:t>2</w:t>
+                </w:r>
+                <w:r>
+                  <w:rPr>
+                    <w:rFonts w:asciiTheme="majorHAnsi" w:hAnsiTheme="majorHAnsi" w:cstheme="majorHAnsi"/>
+                  </w:rPr>
+                  <w:t>7</w:t>
                 </w:r>
                 <w:r>
                   <w:rPr>
@@ -634,7 +629,6 @@
                   </w:rPr>
                   <w:t>2024</w:t>
                 </w:r>
-                <w:proofErr w:type="gramEnd"/>
                 <w:r>
                   <w:rPr>
                     <w:rFonts w:asciiTheme="majorHAnsi" w:hAnsiTheme="majorHAnsi" w:cstheme="majorHAnsi"/>
@@ -2731,7 +2725,19 @@
             <w:rPr>
               <w:rFonts w:asciiTheme="majorHAnsi" w:hAnsiTheme="majorHAnsi" w:cstheme="majorHAnsi"/>
             </w:rPr>
-            <w:t xml:space="preserve">    </w:t>
+            <w:t xml:space="preserve">  </w:t>
+          </w:r>
+          <w:r>
+            <w:rPr>
+              <w:rFonts w:asciiTheme="majorHAnsi" w:hAnsiTheme="majorHAnsi" w:cstheme="majorHAnsi"/>
+            </w:rPr>
+            <w:t>X</w:t>
+          </w:r>
+          <w:r>
+            <w:rPr>
+              <w:rFonts w:asciiTheme="majorHAnsi" w:hAnsiTheme="majorHAnsi" w:cstheme="majorHAnsi"/>
+            </w:rPr>
+            <w:t xml:space="preserve">  </w:t>
           </w:r>
         </w:sdtContent>
       </w:sdt>
@@ -2797,7 +2803,19 @@
             <w:rPr>
               <w:rFonts w:asciiTheme="majorHAnsi" w:hAnsiTheme="majorHAnsi" w:cstheme="majorHAnsi"/>
             </w:rPr>
-            <w:t xml:space="preserve">    </w:t>
+            <w:t xml:space="preserve">  </w:t>
+          </w:r>
+          <w:r>
+            <w:rPr>
+              <w:rFonts w:asciiTheme="majorHAnsi" w:hAnsiTheme="majorHAnsi" w:cstheme="majorHAnsi"/>
+            </w:rPr>
+            <w:t>X</w:t>
+          </w:r>
+          <w:r>
+            <w:rPr>
+              <w:rFonts w:asciiTheme="majorHAnsi" w:hAnsiTheme="majorHAnsi" w:cstheme="majorHAnsi"/>
+            </w:rPr>
+            <w:t xml:space="preserve">  </w:t>
           </w:r>
         </w:sdtContent>
       </w:sdt>
@@ -4459,7 +4477,19 @@
             <w:rPr>
               <w:rFonts w:asciiTheme="majorHAnsi" w:hAnsiTheme="majorHAnsi" w:cstheme="majorHAnsi"/>
             </w:rPr>
-            <w:t xml:space="preserve">    </w:t>
+            <w:t xml:space="preserve">  </w:t>
+          </w:r>
+          <w:r>
+            <w:rPr>
+              <w:rFonts w:asciiTheme="majorHAnsi" w:hAnsiTheme="majorHAnsi" w:cstheme="majorHAnsi"/>
+            </w:rPr>
+            <w:t>X</w:t>
+          </w:r>
+          <w:r>
+            <w:rPr>
+              <w:rFonts w:asciiTheme="majorHAnsi" w:hAnsiTheme="majorHAnsi" w:cstheme="majorHAnsi"/>
+            </w:rPr>
+            <w:t xml:space="preserve">  </w:t>
           </w:r>
         </w:sdtContent>
       </w:sdt>
@@ -4510,7 +4540,19 @@
             <w:rPr>
               <w:rFonts w:asciiTheme="majorHAnsi" w:hAnsiTheme="majorHAnsi" w:cstheme="majorHAnsi"/>
             </w:rPr>
-            <w:t xml:space="preserve">    </w:t>
+            <w:t xml:space="preserve">  </w:t>
+          </w:r>
+          <w:r>
+            <w:rPr>
+              <w:rFonts w:asciiTheme="majorHAnsi" w:hAnsiTheme="majorHAnsi" w:cstheme="majorHAnsi"/>
+            </w:rPr>
+            <w:t>X</w:t>
+          </w:r>
+          <w:r>
+            <w:rPr>
+              <w:rFonts w:asciiTheme="majorHAnsi" w:hAnsiTheme="majorHAnsi" w:cstheme="majorHAnsi"/>
+            </w:rPr>
+            <w:t xml:space="preserve">  </w:t>
           </w:r>
         </w:sdtContent>
       </w:sdt>
@@ -4564,7 +4606,7 @@
 </file>
 
 <file path=word/numbering.xml><?xml version="1.0" encoding="utf-8"?>
-<w:numbering xmlns:wpc="http://schemas.microsoft.com/office/word/2010/wordprocessingCanvas" xmlns:cx="http://schemas.microsoft.com/office/drawing/2014/chartex" xmlns:cx1="http://schemas.microsoft.com/office/drawing/2015/9/8/chartex" xmlns:cx2="http://schemas.microsoft.com/office/drawing/2015/10/21/chartex" xmlns:cx3="http://schemas.microsoft.com/office/drawing/2016/5/9/chartex" xmlns:cx4="http://schemas.microsoft.com/office/drawing/2016/5/10/chartex" xmlns:cx5="http://schemas.microsoft.com/office/drawing/2016/5/11/chartex" xmlns:cx6="http://schemas.microsoft.com/office/drawing/2016/5/12/chartex" xmlns:cx7="http://schemas.microsoft.com/office/drawing/2016/5/13/chartex" xmlns:cx8="http://schemas.microsoft.com/office/drawing/2016/5/14/chartex" xmlns:mc="http://schemas.openxmlformats.org/markup-compatibility/2006" xmlns:aink="http://schemas.microsoft.com/office/drawing/2016/ink" xmlns:am3d="http://schemas.microsoft.com/office/drawing/2017/model3d" xmlns:o="urn:schemas-microsoft-com:office:office" xmlns:oel="http://schemas.microsoft.com/office/2019/extlst" xmlns:r="http://schemas.openxmlformats.org/officeDocument/2006/relationships" xmlns:m="http://schemas.openxmlformats.org/officeDocument/2006/math" xmlns:v="urn:schemas-microsoft-com:vml" xmlns:wp14="http://schemas.microsoft.com/office/word/2010/wordprocessingDrawing" xmlns:wp="http://schemas.openxmlformats.org/drawingml/2006/wordprocessingDrawing" xmlns:w10="urn:schemas-microsoft-com:office:word" xmlns:w="http://schemas.openxmlformats.org/wordprocessingml/2006/main" xmlns:w14="http://schemas.microsoft.com/office/word/2010/wordml" xmlns:w15="http://schemas.microsoft.com/office/word/2012/wordml" xmlns:w16cex="http://schemas.microsoft.com/office/word/2018/wordml/cex" xmlns:w16cid="http://schemas.microsoft.com/office/word/2016/wordml/cid" xmlns:w16="http://schemas.microsoft.com/office/word/2018/wordml" xmlns:w16sdtdh="http://schemas.microsoft.com/office/word/2020/wordml/sdtdatahash" xmlns:w16se="http://schemas.microsoft.com/office/word/2015/wordml/symex" xmlns:wpg="http://schemas.microsoft.com/office/word/2010/wordprocessingGroup" xmlns:wpi="http://schemas.microsoft.com/office/word/2010/wordprocessingInk" xmlns:wne="http://schemas.microsoft.com/office/word/2006/wordml" xmlns:wps="http://schemas.microsoft.com/office/word/2010/wordprocessingShape" mc:Ignorable="w14 w15 w16se w16cid w16 w16cex w16sdtdh wp14">
+<w:numbering xmlns:wpc="http://schemas.microsoft.com/office/word/2010/wordprocessingCanvas" xmlns:cx="http://schemas.microsoft.com/office/drawing/2014/chartex" xmlns:cx1="http://schemas.microsoft.com/office/drawing/2015/9/8/chartex" xmlns:cx2="http://schemas.microsoft.com/office/drawing/2015/10/21/chartex" xmlns:cx3="http://schemas.microsoft.com/office/drawing/2016/5/9/chartex" xmlns:cx4="http://schemas.microsoft.com/office/drawing/2016/5/10/chartex" xmlns:cx5="http://schemas.microsoft.com/office/drawing/2016/5/11/chartex" xmlns:cx6="http://schemas.microsoft.com/office/drawing/2016/5/12/chartex" xmlns:cx7="http://schemas.microsoft.com/office/drawing/2016/5/13/chartex" xmlns:cx8="http://schemas.microsoft.com/office/drawing/2016/5/14/chartex" xmlns:mc="http://schemas.openxmlformats.org/markup-compatibility/2006" xmlns:aink="http://schemas.microsoft.com/office/drawing/2016/ink" xmlns:am3d="http://schemas.microsoft.com/office/drawing/2017/model3d" xmlns:o="urn:schemas-microsoft-com:office:office" xmlns:oel="http://schemas.microsoft.com/office/2019/extlst" xmlns:r="http://schemas.openxmlformats.org/officeDocument/2006/relationships" xmlns:m="http://schemas.openxmlformats.org/officeDocument/2006/math" xmlns:v="urn:schemas-microsoft-com:vml" xmlns:wp14="http://schemas.microsoft.com/office/word/2010/wordprocessingDrawing" xmlns:wp="http://schemas.openxmlformats.org/drawingml/2006/wordprocessingDrawing" xmlns:w10="urn:schemas-microsoft-com:office:word" xmlns:w="http://schemas.openxmlformats.org/wordprocessingml/2006/main" xmlns:w14="http://schemas.microsoft.com/office/word/2010/wordml" xmlns:w15="http://schemas.microsoft.com/office/word/2012/wordml" xmlns:w16cex="http://schemas.microsoft.com/office/word/2018/wordml/cex" xmlns:w16cid="http://schemas.microsoft.com/office/word/2016/wordml/cid" xmlns:w16="http://schemas.microsoft.com/office/word/2018/wordml" xmlns:w16du="http://schemas.microsoft.com/office/word/2023/wordml/word16du" xmlns:w16sdtdh="http://schemas.microsoft.com/office/word/2020/wordml/sdtdatahash" xmlns:w16se="http://schemas.microsoft.com/office/word/2015/wordml/symex" xmlns:wpg="http://schemas.microsoft.com/office/word/2010/wordprocessingGroup" xmlns:wpi="http://schemas.microsoft.com/office/word/2010/wordprocessingInk" xmlns:wne="http://schemas.microsoft.com/office/word/2006/wordml" xmlns:wps="http://schemas.microsoft.com/office/word/2010/wordprocessingShape" mc:Ignorable="w14 w15 w16se w16cid w16 w16cex w16sdtdh w16du wp14">
   <w:abstractNum w:abstractNumId="0" w15:restartNumberingAfterBreak="0">
     <w:nsid w:val="3C204ED6"/>
     <w:multiLevelType w:val="hybridMultilevel"/>
@@ -4908,7 +4950,7 @@
 </file>
 
 <file path=word/styles.xml><?xml version="1.0" encoding="utf-8"?>
-<w:styles xmlns:mc="http://schemas.openxmlformats.org/markup-compatibility/2006" xmlns:r="http://schemas.openxmlformats.org/officeDocument/2006/relationships" xmlns:w="http://schemas.openxmlformats.org/wordprocessingml/2006/main" xmlns:w14="http://schemas.microsoft.com/office/word/2010/wordml" xmlns:w15="http://schemas.microsoft.com/office/word/2012/wordml" xmlns:w16cex="http://schemas.microsoft.com/office/word/2018/wordml/cex" xmlns:w16cid="http://schemas.microsoft.com/office/word/2016/wordml/cid" xmlns:w16="http://schemas.microsoft.com/office/word/2018/wordml" xmlns:w16sdtdh="http://schemas.microsoft.com/office/word/2020/wordml/sdtdatahash" xmlns:w16se="http://schemas.microsoft.com/office/word/2015/wordml/symex" mc:Ignorable="w14 w15 w16se w16cid w16 w16cex w16sdtdh">
+<w:styles xmlns:mc="http://schemas.openxmlformats.org/markup-compatibility/2006" xmlns:r="http://schemas.openxmlformats.org/officeDocument/2006/relationships" xmlns:w="http://schemas.openxmlformats.org/wordprocessingml/2006/main" xmlns:w14="http://schemas.microsoft.com/office/word/2010/wordml" xmlns:w15="http://schemas.microsoft.com/office/word/2012/wordml" xmlns:w16cex="http://schemas.microsoft.com/office/word/2018/wordml/cex" xmlns:w16cid="http://schemas.microsoft.com/office/word/2016/wordml/cid" xmlns:w16="http://schemas.microsoft.com/office/word/2018/wordml" xmlns:w16du="http://schemas.microsoft.com/office/word/2023/wordml/word16du" xmlns:w16sdtdh="http://schemas.microsoft.com/office/word/2020/wordml/sdtdatahash" xmlns:w16se="http://schemas.microsoft.com/office/word/2015/wordml/symex" mc:Ignorable="w14 w15 w16se w16cid w16 w16cex w16sdtdh w16du">
   <w:docDefaults>
     <w:rPrDefault>
       <w:rPr>
@@ -5522,7 +5564,7 @@
 </file>
 
 <file path=word/glossary/document.xml><?xml version="1.0" encoding="utf-8"?>
-<w:glossaryDocument xmlns:wpc="http://schemas.microsoft.com/office/word/2010/wordprocessingCanvas" xmlns:cx="http://schemas.microsoft.com/office/drawing/2014/chartex" xmlns:cx1="http://schemas.microsoft.com/office/drawing/2015/9/8/chartex" xmlns:cx2="http://schemas.microsoft.com/office/drawing/2015/10/21/chartex" xmlns:cx3="http://schemas.microsoft.com/office/drawing/2016/5/9/chartex" xmlns:cx4="http://schemas.microsoft.com/office/drawing/2016/5/10/chartex" xmlns:cx5="http://schemas.microsoft.com/office/drawing/2016/5/11/chartex" xmlns:cx6="http://schemas.microsoft.com/office/drawing/2016/5/12/chartex" xmlns:cx7="http://schemas.microsoft.com/office/drawing/2016/5/13/chartex" xmlns:cx8="http://schemas.microsoft.com/office/drawing/2016/5/14/chartex" xmlns:mc="http://schemas.openxmlformats.org/markup-compatibility/2006" xmlns:aink="http://schemas.microsoft.com/office/drawing/2016/ink" xmlns:am3d="http://schemas.microsoft.com/office/drawing/2017/model3d" xmlns:o="urn:schemas-microsoft-com:office:office" xmlns:oel="http://schemas.microsoft.com/office/2019/extlst" xmlns:r="http://schemas.openxmlformats.org/officeDocument/2006/relationships" xmlns:m="http://schemas.openxmlformats.org/officeDocument/2006/math" xmlns:v="urn:schemas-microsoft-com:vml" xmlns:wp14="http://schemas.microsoft.com/office/word/2010/wordprocessingDrawing" xmlns:wp="http://schemas.openxmlformats.org/drawingml/2006/wordprocessingDrawing" xmlns:w10="urn:schemas-microsoft-com:office:word" xmlns:w="http://schemas.openxmlformats.org/wordprocessingml/2006/main" xmlns:w14="http://schemas.microsoft.com/office/word/2010/wordml" xmlns:w15="http://schemas.microsoft.com/office/word/2012/wordml" xmlns:w16cex="http://schemas.microsoft.com/office/word/2018/wordml/cex" xmlns:w16cid="http://schemas.microsoft.com/office/word/2016/wordml/cid" xmlns:w16="http://schemas.microsoft.com/office/word/2018/wordml" xmlns:w16sdtdh="http://schemas.microsoft.com/office/word/2020/wordml/sdtdatahash" xmlns:w16se="http://schemas.microsoft.com/office/word/2015/wordml/symex" xmlns:wpg="http://schemas.microsoft.com/office/word/2010/wordprocessingGroup" xmlns:wpi="http://schemas.microsoft.com/office/word/2010/wordprocessingInk" xmlns:wne="http://schemas.microsoft.com/office/word/2006/wordml" xmlns:wps="http://schemas.microsoft.com/office/word/2010/wordprocessingShape" mc:Ignorable="w14 w15 w16se w16cid w16 w16cex w16sdtdh wp14">
+<w:glossaryDocument xmlns:wpc="http://schemas.microsoft.com/office/word/2010/wordprocessingCanvas" xmlns:cx="http://schemas.microsoft.com/office/drawing/2014/chartex" xmlns:cx1="http://schemas.microsoft.com/office/drawing/2015/9/8/chartex" xmlns:cx2="http://schemas.microsoft.com/office/drawing/2015/10/21/chartex" xmlns:cx3="http://schemas.microsoft.com/office/drawing/2016/5/9/chartex" xmlns:cx4="http://schemas.microsoft.com/office/drawing/2016/5/10/chartex" xmlns:cx5="http://schemas.microsoft.com/office/drawing/2016/5/11/chartex" xmlns:cx6="http://schemas.microsoft.com/office/drawing/2016/5/12/chartex" xmlns:cx7="http://schemas.microsoft.com/office/drawing/2016/5/13/chartex" xmlns:cx8="http://schemas.microsoft.com/office/drawing/2016/5/14/chartex" xmlns:mc="http://schemas.openxmlformats.org/markup-compatibility/2006" xmlns:aink="http://schemas.microsoft.com/office/drawing/2016/ink" xmlns:am3d="http://schemas.microsoft.com/office/drawing/2017/model3d" xmlns:o="urn:schemas-microsoft-com:office:office" xmlns:oel="http://schemas.microsoft.com/office/2019/extlst" xmlns:r="http://schemas.openxmlformats.org/officeDocument/2006/relationships" xmlns:m="http://schemas.openxmlformats.org/officeDocument/2006/math" xmlns:v="urn:schemas-microsoft-com:vml" xmlns:wp14="http://schemas.microsoft.com/office/word/2010/wordprocessingDrawing" xmlns:wp="http://schemas.openxmlformats.org/drawingml/2006/wordprocessingDrawing" xmlns:w10="urn:schemas-microsoft-com:office:word" xmlns:w="http://schemas.openxmlformats.org/wordprocessingml/2006/main" xmlns:w14="http://schemas.microsoft.com/office/word/2010/wordml" xmlns:w15="http://schemas.microsoft.com/office/word/2012/wordml" xmlns:w16cex="http://schemas.microsoft.com/office/word/2018/wordml/cex" xmlns:w16cid="http://schemas.microsoft.com/office/word/2016/wordml/cid" xmlns:w16="http://schemas.microsoft.com/office/word/2018/wordml" xmlns:w16du="http://schemas.microsoft.com/office/word/2023/wordml/word16du" xmlns:w16sdtdh="http://schemas.microsoft.com/office/word/2020/wordml/sdtdatahash" xmlns:w16se="http://schemas.microsoft.com/office/word/2015/wordml/symex" xmlns:wpg="http://schemas.microsoft.com/office/word/2010/wordprocessingGroup" xmlns:wpi="http://schemas.microsoft.com/office/word/2010/wordprocessingInk" xmlns:wne="http://schemas.microsoft.com/office/word/2006/wordml" xmlns:wps="http://schemas.microsoft.com/office/word/2010/wordprocessingShape" mc:Ignorable="w14 w15 w16se w16cid w16 w16cex w16sdtdh w16du wp14">
   <w:docParts>
     <w:docPart>
       <w:docPartPr>
@@ -6428,7 +6470,7 @@
 </file>
 
 <file path=word/glossary/fontTable.xml><?xml version="1.0" encoding="utf-8"?>
-<w:fonts xmlns:mc="http://schemas.openxmlformats.org/markup-compatibility/2006" xmlns:r="http://schemas.openxmlformats.org/officeDocument/2006/relationships" xmlns:w="http://schemas.openxmlformats.org/wordprocessingml/2006/main" xmlns:w14="http://schemas.microsoft.com/office/word/2010/wordml" xmlns:w15="http://schemas.microsoft.com/office/word/2012/wordml" xmlns:w16cex="http://schemas.microsoft.com/office/word/2018/wordml/cex" xmlns:w16cid="http://schemas.microsoft.com/office/word/2016/wordml/cid" xmlns:w16="http://schemas.microsoft.com/office/word/2018/wordml" xmlns:w16sdtdh="http://schemas.microsoft.com/office/word/2020/wordml/sdtdatahash" xmlns:w16se="http://schemas.microsoft.com/office/word/2015/wordml/symex" mc:Ignorable="w14 w15 w16se w16cid w16 w16cex w16sdtdh">
+<w:fonts xmlns:mc="http://schemas.openxmlformats.org/markup-compatibility/2006" xmlns:r="http://schemas.openxmlformats.org/officeDocument/2006/relationships" xmlns:w="http://schemas.openxmlformats.org/wordprocessingml/2006/main" xmlns:w14="http://schemas.microsoft.com/office/word/2010/wordml" xmlns:w15="http://schemas.microsoft.com/office/word/2012/wordml" xmlns:w16cex="http://schemas.microsoft.com/office/word/2018/wordml/cex" xmlns:w16cid="http://schemas.microsoft.com/office/word/2016/wordml/cid" xmlns:w16="http://schemas.microsoft.com/office/word/2018/wordml" xmlns:w16du="http://schemas.microsoft.com/office/word/2023/wordml/word16du" xmlns:w16sdtdh="http://schemas.microsoft.com/office/word/2020/wordml/sdtdatahash" xmlns:w16se="http://schemas.microsoft.com/office/word/2015/wordml/symex" mc:Ignorable="w14 w15 w16se w16cid w16 w16cex w16sdtdh w16du">
   <w:font w:name="Wingdings">
     <w:panose1 w:val="05000000000000000000"/>
     <w:charset w:val="02"/>
@@ -6510,7 +6552,7 @@
 </file>
 
 <file path=word/glossary/settings.xml><?xml version="1.0" encoding="utf-8"?>
-<w:settings xmlns:mc="http://schemas.openxmlformats.org/markup-compatibility/2006" xmlns:o="urn:schemas-microsoft-com:office:office" xmlns:r="http://schemas.openxmlformats.org/officeDocument/2006/relationships" xmlns:m="http://schemas.openxmlformats.org/officeDocument/2006/math" xmlns:v="urn:schemas-microsoft-com:vml" xmlns:w10="urn:schemas-microsoft-com:office:word" xmlns:w="http://schemas.openxmlformats.org/wordprocessingml/2006/main" xmlns:w14="http://schemas.microsoft.com/office/word/2010/wordml" xmlns:w15="http://schemas.microsoft.com/office/word/2012/wordml" xmlns:w16cex="http://schemas.microsoft.com/office/word/2018/wordml/cex" xmlns:w16cid="http://schemas.microsoft.com/office/word/2016/wordml/cid" xmlns:w16="http://schemas.microsoft.com/office/word/2018/wordml" xmlns:w16sdtdh="http://schemas.microsoft.com/office/word/2020/wordml/sdtdatahash" xmlns:w16se="http://schemas.microsoft.com/office/word/2015/wordml/symex" xmlns:sl="http://schemas.openxmlformats.org/schemaLibrary/2006/main" mc:Ignorable="w14 w15 w16se w16cid w16 w16cex w16sdtdh">
+<w:settings xmlns:mc="http://schemas.openxmlformats.org/markup-compatibility/2006" xmlns:o="urn:schemas-microsoft-com:office:office" xmlns:r="http://schemas.openxmlformats.org/officeDocument/2006/relationships" xmlns:m="http://schemas.openxmlformats.org/officeDocument/2006/math" xmlns:v="urn:schemas-microsoft-com:vml" xmlns:w10="urn:schemas-microsoft-com:office:word" xmlns:w="http://schemas.openxmlformats.org/wordprocessingml/2006/main" xmlns:w14="http://schemas.microsoft.com/office/word/2010/wordml" xmlns:w15="http://schemas.microsoft.com/office/word/2012/wordml" xmlns:w16cex="http://schemas.microsoft.com/office/word/2018/wordml/cex" xmlns:w16cid="http://schemas.microsoft.com/office/word/2016/wordml/cid" xmlns:w16="http://schemas.microsoft.com/office/word/2018/wordml" xmlns:w16du="http://schemas.microsoft.com/office/word/2023/wordml/word16du" xmlns:w16sdtdh="http://schemas.microsoft.com/office/word/2020/wordml/sdtdatahash" xmlns:w16se="http://schemas.microsoft.com/office/word/2015/wordml/symex" xmlns:sl="http://schemas.openxmlformats.org/schemaLibrary/2006/main" mc:Ignorable="w14 w15 w16se w16cid w16 w16cex w16sdtdh w16du">
   <w:view w:val="normal"/>
   <w:defaultTabStop w:val="708"/>
   <w:hyphenationZone w:val="425"/>
@@ -6526,6 +6568,7 @@
   </w:compat>
   <w:rsids>
     <w:rsidRoot w:val="00BC2E03"/>
+    <w:rsid w:val="000E10AC"/>
     <w:rsid w:val="0032293E"/>
     <w:rsid w:val="00366F41"/>
     <w:rsid w:val="00437E4E"/>
@@ -6534,6 +6577,7 @@
     <w:rsid w:val="0076533E"/>
     <w:rsid w:val="00BC2E03"/>
     <w:rsid w:val="00C6089C"/>
+    <w:rsid w:val="00D23815"/>
   </w:rsids>
   <m:mathPr>
     <m:mathFont m:val="Cambria Math"/>
@@ -6557,7 +6601,7 @@
 </file>
 
 <file path=word/glossary/styles.xml><?xml version="1.0" encoding="utf-8"?>
-<w:styles xmlns:mc="http://schemas.openxmlformats.org/markup-compatibility/2006" xmlns:r="http://schemas.openxmlformats.org/officeDocument/2006/relationships" xmlns:w="http://schemas.openxmlformats.org/wordprocessingml/2006/main" xmlns:w14="http://schemas.microsoft.com/office/word/2010/wordml" xmlns:w15="http://schemas.microsoft.com/office/word/2012/wordml" xmlns:w16cex="http://schemas.microsoft.com/office/word/2018/wordml/cex" xmlns:w16cid="http://schemas.microsoft.com/office/word/2016/wordml/cid" xmlns:w16="http://schemas.microsoft.com/office/word/2018/wordml" xmlns:w16sdtdh="http://schemas.microsoft.com/office/word/2020/wordml/sdtdatahash" xmlns:w16se="http://schemas.microsoft.com/office/word/2015/wordml/symex" mc:Ignorable="w14 w15 w16se w16cid w16 w16cex w16sdtdh">
+<w:styles xmlns:mc="http://schemas.openxmlformats.org/markup-compatibility/2006" xmlns:r="http://schemas.openxmlformats.org/officeDocument/2006/relationships" xmlns:w="http://schemas.openxmlformats.org/wordprocessingml/2006/main" xmlns:w14="http://schemas.microsoft.com/office/word/2010/wordml" xmlns:w15="http://schemas.microsoft.com/office/word/2012/wordml" xmlns:w16cex="http://schemas.microsoft.com/office/word/2018/wordml/cex" xmlns:w16cid="http://schemas.microsoft.com/office/word/2016/wordml/cid" xmlns:w16="http://schemas.microsoft.com/office/word/2018/wordml" xmlns:w16du="http://schemas.microsoft.com/office/word/2023/wordml/word16du" xmlns:w16sdtdh="http://schemas.microsoft.com/office/word/2020/wordml/sdtdatahash" xmlns:w16se="http://schemas.microsoft.com/office/word/2015/wordml/symex" mc:Ignorable="w14 w15 w16se w16cid w16 w16cex w16sdtdh w16du">
   <w:docDefaults>
     <w:rPrDefault>
       <w:rPr>
@@ -7122,7 +7166,7 @@
 </file>
 
 <file path=word/glossary/webSettings.xml><?xml version="1.0" encoding="utf-8"?>
-<w:webSettings xmlns:mc="http://schemas.openxmlformats.org/markup-compatibility/2006" xmlns:r="http://schemas.openxmlformats.org/officeDocument/2006/relationships" xmlns:w="http://schemas.openxmlformats.org/wordprocessingml/2006/main" xmlns:w14="http://schemas.microsoft.com/office/word/2010/wordml" xmlns:w15="http://schemas.microsoft.com/office/word/2012/wordml" xmlns:w16cex="http://schemas.microsoft.com/office/word/2018/wordml/cex" xmlns:w16cid="http://schemas.microsoft.com/office/word/2016/wordml/cid" xmlns:w16="http://schemas.microsoft.com/office/word/2018/wordml" xmlns:w16sdtdh="http://schemas.microsoft.com/office/word/2020/wordml/sdtdatahash" xmlns:w16se="http://schemas.microsoft.com/office/word/2015/wordml/symex" mc:Ignorable="w14 w15 w16se w16cid w16 w16cex w16sdtdh">
+<w:webSettings xmlns:mc="http://schemas.openxmlformats.org/markup-compatibility/2006" xmlns:r="http://schemas.openxmlformats.org/officeDocument/2006/relationships" xmlns:w="http://schemas.openxmlformats.org/wordprocessingml/2006/main" xmlns:w14="http://schemas.microsoft.com/office/word/2010/wordml" xmlns:w15="http://schemas.microsoft.com/office/word/2012/wordml" xmlns:w16cex="http://schemas.microsoft.com/office/word/2018/wordml/cex" xmlns:w16cid="http://schemas.microsoft.com/office/word/2016/wordml/cid" xmlns:w16="http://schemas.microsoft.com/office/word/2018/wordml" xmlns:w16du="http://schemas.microsoft.com/office/word/2023/wordml/word16du" xmlns:w16sdtdh="http://schemas.microsoft.com/office/word/2020/wordml/sdtdatahash" xmlns:w16se="http://schemas.microsoft.com/office/word/2015/wordml/symex" mc:Ignorable="w14 w15 w16se w16cid w16 w16cex w16sdtdh w16du">
   <w:optimizeForBrowser/>
   <w:allowPNG/>
 </w:webSettings>

</xml_diff>

<commit_message>
Cambios en el menú y documentos
</commit_message>
<xml_diff>
--- a/reports/Student #3/05 Requirements - Student #3.docx
+++ b/reports/Student #3/05 Requirements - Student #3.docx
@@ -114,7 +114,7 @@
                   <w:rPr>
                     <w:rFonts w:asciiTheme="majorHAnsi" w:hAnsiTheme="majorHAnsi" w:cstheme="majorHAnsi"/>
                   </w:rPr>
-                  <w:t>1</w:t>
+                  <w:t>2</w:t>
                 </w:r>
                 <w:r>
                   <w:rPr>
@@ -197,7 +197,19 @@
                   <w:rPr>
                     <w:rFonts w:asciiTheme="majorHAnsi" w:hAnsiTheme="majorHAnsi" w:cstheme="majorHAnsi"/>
                   </w:rPr>
-                  <w:t xml:space="preserve"> https://github.com/DP2-c1-028/Acme-SF-D0</w:t>
+                  <w:t xml:space="preserve"> https://github.com/DP2-c</w:t>
+                </w:r>
+                <w:r>
+                  <w:rPr>
+                    <w:rFonts w:asciiTheme="majorHAnsi" w:hAnsiTheme="majorHAnsi" w:cstheme="majorHAnsi"/>
+                  </w:rPr>
+                  <w:t>2</w:t>
+                </w:r>
+                <w:r>
+                  <w:rPr>
+                    <w:rFonts w:asciiTheme="majorHAnsi" w:hAnsiTheme="majorHAnsi" w:cstheme="majorHAnsi"/>
+                  </w:rPr>
+                  <w:t>-028/Acme-SF-D0</w:t>
                 </w:r>
                 <w:r>
                   <w:rPr>
@@ -353,12 +365,14 @@
                   </w:rPr>
                   <w:t xml:space="preserve"> </w:t>
                 </w:r>
+                <w:proofErr w:type="spellStart"/>
                 <w:r>
                   <w:rPr>
                     <w:rFonts w:asciiTheme="majorHAnsi" w:hAnsiTheme="majorHAnsi" w:cstheme="majorHAnsi"/>
                   </w:rPr>
                   <w:t>gonnavrem</w:t>
                 </w:r>
+                <w:proofErr w:type="spellEnd"/>
                 <w:r>
                   <w:rPr>
                     <w:rFonts w:asciiTheme="majorHAnsi" w:hAnsiTheme="majorHAnsi" w:cstheme="majorHAnsi"/>
@@ -421,8 +435,16 @@
                   <w:rPr>
                     <w:rFonts w:asciiTheme="majorHAnsi" w:hAnsiTheme="majorHAnsi" w:cstheme="majorHAnsi"/>
                   </w:rPr>
-                  <w:t>Navas Remmers</w:t>
+                  <w:t xml:space="preserve">Navas </w:t>
                 </w:r>
+                <w:proofErr w:type="spellStart"/>
+                <w:r>
+                  <w:rPr>
+                    <w:rFonts w:asciiTheme="majorHAnsi" w:hAnsiTheme="majorHAnsi" w:cstheme="majorHAnsi"/>
+                  </w:rPr>
+                  <w:t>Remmers</w:t>
+                </w:r>
+                <w:proofErr w:type="spellEnd"/>
                 <w:r>
                   <w:rPr>
                     <w:rFonts w:asciiTheme="majorHAnsi" w:hAnsiTheme="majorHAnsi" w:cstheme="majorHAnsi"/>
@@ -591,7 +613,7 @@
                   <w:rPr>
                     <w:rFonts w:asciiTheme="majorHAnsi" w:hAnsiTheme="majorHAnsi" w:cstheme="majorHAnsi"/>
                   </w:rPr>
-                  <w:t>May</w:t>
+                  <w:t>June</w:t>
                 </w:r>
                 <w:r>
                   <w:rPr>
@@ -599,17 +621,12 @@
                   </w:rPr>
                   <w:t xml:space="preserve"> </w:t>
                 </w:r>
+                <w:proofErr w:type="gramStart"/>
                 <w:r>
                   <w:rPr>
                     <w:rFonts w:asciiTheme="majorHAnsi" w:hAnsiTheme="majorHAnsi" w:cstheme="majorHAnsi"/>
                   </w:rPr>
-                  <w:t>2</w:t>
-                </w:r>
-                <w:r>
-                  <w:rPr>
-                    <w:rFonts w:asciiTheme="majorHAnsi" w:hAnsiTheme="majorHAnsi" w:cstheme="majorHAnsi"/>
-                  </w:rPr>
-                  <w:t>7</w:t>
+                  <w:t>26</w:t>
                 </w:r>
                 <w:r>
                   <w:rPr>
@@ -629,6 +646,7 @@
                   </w:rPr>
                   <w:t>2024</w:t>
                 </w:r>
+                <w:proofErr w:type="gramEnd"/>
                 <w:r>
                   <w:rPr>
                     <w:rFonts w:asciiTheme="majorHAnsi" w:hAnsiTheme="majorHAnsi" w:cstheme="majorHAnsi"/>
@@ -4183,7 +4201,19 @@
             <w:rPr>
               <w:rFonts w:asciiTheme="majorHAnsi" w:hAnsiTheme="majorHAnsi" w:cstheme="majorHAnsi"/>
             </w:rPr>
-            <w:t xml:space="preserve">    </w:t>
+            <w:t xml:space="preserve">  </w:t>
+          </w:r>
+          <w:r>
+            <w:rPr>
+              <w:rFonts w:asciiTheme="majorHAnsi" w:hAnsiTheme="majorHAnsi" w:cstheme="majorHAnsi"/>
+            </w:rPr>
+            <w:t>X</w:t>
+          </w:r>
+          <w:r>
+            <w:rPr>
+              <w:rFonts w:asciiTheme="majorHAnsi" w:hAnsiTheme="majorHAnsi" w:cstheme="majorHAnsi"/>
+            </w:rPr>
+            <w:t xml:space="preserve">  </w:t>
           </w:r>
         </w:sdtContent>
       </w:sdt>
@@ -4234,7 +4264,19 @@
             <w:rPr>
               <w:rFonts w:asciiTheme="majorHAnsi" w:hAnsiTheme="majorHAnsi" w:cstheme="majorHAnsi"/>
             </w:rPr>
-            <w:t xml:space="preserve">    </w:t>
+            <w:t xml:space="preserve">  </w:t>
+          </w:r>
+          <w:r>
+            <w:rPr>
+              <w:rFonts w:asciiTheme="majorHAnsi" w:hAnsiTheme="majorHAnsi" w:cstheme="majorHAnsi"/>
+            </w:rPr>
+            <w:t>X</w:t>
+          </w:r>
+          <w:r>
+            <w:rPr>
+              <w:rFonts w:asciiTheme="majorHAnsi" w:hAnsiTheme="majorHAnsi" w:cstheme="majorHAnsi"/>
+            </w:rPr>
+            <w:t xml:space="preserve">  </w:t>
           </w:r>
         </w:sdtContent>
       </w:sdt>
@@ -6569,12 +6611,14 @@
   <w:rsids>
     <w:rsidRoot w:val="00BC2E03"/>
     <w:rsid w:val="000E10AC"/>
+    <w:rsid w:val="001655D2"/>
     <w:rsid w:val="0032293E"/>
     <w:rsid w:val="00366F41"/>
     <w:rsid w:val="00437E4E"/>
     <w:rsid w:val="0049233F"/>
     <w:rsid w:val="005536D4"/>
     <w:rsid w:val="0076533E"/>
+    <w:rsid w:val="008E7F51"/>
     <w:rsid w:val="00BC2E03"/>
     <w:rsid w:val="00C6089C"/>
     <w:rsid w:val="00D23815"/>

</xml_diff>